<commit_message>
Gestion de pedidosde la tienda 304
</commit_message>
<xml_diff>
--- a/Documentacion.docx
+++ b/Documentacion.docx
@@ -559,6 +559,883 @@
             </a:graphic>
           </wp:inline>
         </w:drawing>
+      </w:r>
+    </w:p>
+    <w:p/>
+    <w:p/>
+    <w:p/>
+    <w:p/>
+    <w:p>
+      <w:r>
+        <w:lastRenderedPageBreak/>
+        <w:t>Pedido de la tienda</w:t>
+      </w:r>
+    </w:p>
+    <w:p>
+      <w:r>
+        <w:rPr>
+          <w:noProof/>
+        </w:rPr>
+        <w:drawing>
+          <wp:inline distT="0" distB="0" distL="0" distR="0" wp14:anchorId="23C9289E" wp14:editId="7F011A26">
+            <wp:extent cx="5612130" cy="2514600"/>
+            <wp:effectExtent l="0" t="0" r="7620" b="0"/>
+            <wp:docPr id="5" name="Imagen 5" descr="Interfaz de usuario gráfica, Aplicación&#10;&#10;Descripción generada automáticamente"/>
+            <wp:cNvGraphicFramePr>
+              <a:graphicFrameLocks xmlns:a="http://schemas.openxmlformats.org/drawingml/2006/main" noChangeAspect="1"/>
+            </wp:cNvGraphicFramePr>
+            <a:graphic xmlns:a="http://schemas.openxmlformats.org/drawingml/2006/main">
+              <a:graphicData uri="http://schemas.openxmlformats.org/drawingml/2006/picture">
+                <pic:pic xmlns:pic="http://schemas.openxmlformats.org/drawingml/2006/picture">
+                  <pic:nvPicPr>
+                    <pic:cNvPr id="5" name="Imagen 5" descr="Interfaz de usuario gráfica, Aplicación&#10;&#10;Descripción generada automáticamente"/>
+                    <pic:cNvPicPr/>
+                  </pic:nvPicPr>
+                  <pic:blipFill>
+                    <a:blip r:embed="rId13"/>
+                    <a:stretch>
+                      <a:fillRect/>
+                    </a:stretch>
+                  </pic:blipFill>
+                  <pic:spPr>
+                    <a:xfrm>
+                      <a:off x="0" y="0"/>
+                      <a:ext cx="5612130" cy="2514600"/>
+                    </a:xfrm>
+                    <a:prstGeom prst="rect">
+                      <a:avLst/>
+                    </a:prstGeom>
+                  </pic:spPr>
+                </pic:pic>
+              </a:graphicData>
+            </a:graphic>
+          </wp:inline>
+        </w:drawing>
+      </w:r>
+    </w:p>
+    <w:p>
+      <w:r>
+        <w:t xml:space="preserve">Agregamos la liga a un </w:t>
+      </w:r>
+      <w:r>
+        <w:rPr>
+          <w:b/>
+          <w:bCs/>
+        </w:rPr>
+        <w:t>&lt;a/&gt;</w:t>
+      </w:r>
+      <w:r>
+        <w:rPr>
+          <w:b/>
+          <w:bCs/>
+        </w:rPr>
+        <w:t xml:space="preserve"> </w:t>
+      </w:r>
+      <w:r>
+        <w:t>para poder dirigirno</w:t>
+      </w:r>
+      <w:r>
+        <w:t xml:space="preserve">s. Esto en: </w:t>
+      </w:r>
+      <w:proofErr w:type="spellStart"/>
+      <w:r>
+        <w:t>views</w:t>
+      </w:r>
+      <w:proofErr w:type="spellEnd"/>
+      <w:r>
+        <w:t>/carrito/</w:t>
+      </w:r>
+      <w:proofErr w:type="spellStart"/>
+      <w:r>
+        <w:t>index.php</w:t>
+      </w:r>
+      <w:proofErr w:type="spellEnd"/>
+    </w:p>
+    <w:p>
+      <w:r>
+        <w:rPr>
+          <w:noProof/>
+        </w:rPr>
+        <w:drawing>
+          <wp:inline distT="0" distB="0" distL="0" distR="0" wp14:anchorId="0AD7BE91" wp14:editId="04D3635A">
+            <wp:extent cx="5612130" cy="1445895"/>
+            <wp:effectExtent l="0" t="0" r="7620" b="1905"/>
+            <wp:docPr id="4" name="Imagen 4" descr="Texto&#10;&#10;Descripción generada automáticamente"/>
+            <wp:cNvGraphicFramePr>
+              <a:graphicFrameLocks xmlns:a="http://schemas.openxmlformats.org/drawingml/2006/main" noChangeAspect="1"/>
+            </wp:cNvGraphicFramePr>
+            <a:graphic xmlns:a="http://schemas.openxmlformats.org/drawingml/2006/main">
+              <a:graphicData uri="http://schemas.openxmlformats.org/drawingml/2006/picture">
+                <pic:pic xmlns:pic="http://schemas.openxmlformats.org/drawingml/2006/picture">
+                  <pic:nvPicPr>
+                    <pic:cNvPr id="4" name="Imagen 4" descr="Texto&#10;&#10;Descripción generada automáticamente"/>
+                    <pic:cNvPicPr/>
+                  </pic:nvPicPr>
+                  <pic:blipFill>
+                    <a:blip r:embed="rId14"/>
+                    <a:stretch>
+                      <a:fillRect/>
+                    </a:stretch>
+                  </pic:blipFill>
+                  <pic:spPr>
+                    <a:xfrm>
+                      <a:off x="0" y="0"/>
+                      <a:ext cx="5612130" cy="1445895"/>
+                    </a:xfrm>
+                    <a:prstGeom prst="rect">
+                      <a:avLst/>
+                    </a:prstGeom>
+                  </pic:spPr>
+                </pic:pic>
+              </a:graphicData>
+            </a:graphic>
+          </wp:inline>
+        </w:drawing>
+      </w:r>
+    </w:p>
+    <w:p/>
+    <w:p>
+      <w:pPr>
+        <w:rPr>
+          <w:b/>
+          <w:bCs/>
+        </w:rPr>
+      </w:pPr>
+      <w:r>
+        <w:t>2) en el controlador “</w:t>
+      </w:r>
+      <w:proofErr w:type="spellStart"/>
+      <w:r>
+        <w:t>PedidoController</w:t>
+      </w:r>
+      <w:proofErr w:type="spellEnd"/>
+      <w:r>
+        <w:t xml:space="preserve">” creamos una función </w:t>
+      </w:r>
+      <w:proofErr w:type="spellStart"/>
+      <w:proofErr w:type="gramStart"/>
+      <w:r>
+        <w:rPr>
+          <w:b/>
+          <w:bCs/>
+        </w:rPr>
+        <w:t>add</w:t>
+      </w:r>
+      <w:proofErr w:type="spellEnd"/>
+      <w:r>
+        <w:rPr>
+          <w:b/>
+          <w:bCs/>
+        </w:rPr>
+        <w:t>(</w:t>
+      </w:r>
+      <w:proofErr w:type="gramEnd"/>
+      <w:r>
+        <w:rPr>
+          <w:b/>
+          <w:bCs/>
+        </w:rPr>
+        <w:t>)</w:t>
+      </w:r>
+    </w:p>
+    <w:p>
+      <w:pPr>
+        <w:rPr>
+          <w:u w:val="single"/>
+        </w:rPr>
+      </w:pPr>
+      <w:r>
+        <w:rPr>
+          <w:noProof/>
+        </w:rPr>
+        <w:drawing>
+          <wp:inline distT="0" distB="0" distL="0" distR="0" wp14:anchorId="3064B24D" wp14:editId="2218F1A4">
+            <wp:extent cx="4819650" cy="2419350"/>
+            <wp:effectExtent l="0" t="0" r="0" b="0"/>
+            <wp:docPr id="6" name="Imagen 6" descr="Texto&#10;&#10;Descripción generada automáticamente"/>
+            <wp:cNvGraphicFramePr>
+              <a:graphicFrameLocks xmlns:a="http://schemas.openxmlformats.org/drawingml/2006/main" noChangeAspect="1"/>
+            </wp:cNvGraphicFramePr>
+            <a:graphic xmlns:a="http://schemas.openxmlformats.org/drawingml/2006/main">
+              <a:graphicData uri="http://schemas.openxmlformats.org/drawingml/2006/picture">
+                <pic:pic xmlns:pic="http://schemas.openxmlformats.org/drawingml/2006/picture">
+                  <pic:nvPicPr>
+                    <pic:cNvPr id="6" name="Imagen 6" descr="Texto&#10;&#10;Descripción generada automáticamente"/>
+                    <pic:cNvPicPr/>
+                  </pic:nvPicPr>
+                  <pic:blipFill>
+                    <a:blip r:embed="rId15"/>
+                    <a:stretch>
+                      <a:fillRect/>
+                    </a:stretch>
+                  </pic:blipFill>
+                  <pic:spPr>
+                    <a:xfrm>
+                      <a:off x="0" y="0"/>
+                      <a:ext cx="4819650" cy="2419350"/>
+                    </a:xfrm>
+                    <a:prstGeom prst="rect">
+                      <a:avLst/>
+                    </a:prstGeom>
+                  </pic:spPr>
+                </pic:pic>
+              </a:graphicData>
+            </a:graphic>
+          </wp:inline>
+        </w:drawing>
+      </w:r>
+    </w:p>
+    <w:p/>
+    <w:p>
+      <w:r>
+        <w:lastRenderedPageBreak/>
+        <w:t>Si ejecutamos el botón no saldrá lo siguiente:</w:t>
+      </w:r>
+    </w:p>
+    <w:p>
+      <w:r>
+        <w:rPr>
+          <w:noProof/>
+        </w:rPr>
+        <w:drawing>
+          <wp:inline distT="0" distB="0" distL="0" distR="0" wp14:anchorId="11A3385B" wp14:editId="21021789">
+            <wp:extent cx="5612130" cy="2129790"/>
+            <wp:effectExtent l="0" t="0" r="7620" b="3810"/>
+            <wp:docPr id="7" name="Imagen 7" descr="Imagen que contiene Interfaz de usuario gráfica&#10;&#10;Descripción generada automáticamente"/>
+            <wp:cNvGraphicFramePr>
+              <a:graphicFrameLocks xmlns:a="http://schemas.openxmlformats.org/drawingml/2006/main" noChangeAspect="1"/>
+            </wp:cNvGraphicFramePr>
+            <a:graphic xmlns:a="http://schemas.openxmlformats.org/drawingml/2006/main">
+              <a:graphicData uri="http://schemas.openxmlformats.org/drawingml/2006/picture">
+                <pic:pic xmlns:pic="http://schemas.openxmlformats.org/drawingml/2006/picture">
+                  <pic:nvPicPr>
+                    <pic:cNvPr id="7" name="Imagen 7" descr="Imagen que contiene Interfaz de usuario gráfica&#10;&#10;Descripción generada automáticamente"/>
+                    <pic:cNvPicPr/>
+                  </pic:nvPicPr>
+                  <pic:blipFill>
+                    <a:blip r:embed="rId16"/>
+                    <a:stretch>
+                      <a:fillRect/>
+                    </a:stretch>
+                  </pic:blipFill>
+                  <pic:spPr>
+                    <a:xfrm>
+                      <a:off x="0" y="0"/>
+                      <a:ext cx="5612130" cy="2129790"/>
+                    </a:xfrm>
+                    <a:prstGeom prst="rect">
+                      <a:avLst/>
+                    </a:prstGeom>
+                  </pic:spPr>
+                </pic:pic>
+              </a:graphicData>
+            </a:graphic>
+          </wp:inline>
+        </w:drawing>
+      </w:r>
+    </w:p>
+    <w:p/>
+    <w:p>
+      <w:r>
+        <w:t>3) Crearemos una carpeta en el proyecto donde irán las vistas de nuestros pedidos y posteriormente las cargaremos en el controlador en la función “hacer”.</w:t>
+      </w:r>
+    </w:p>
+    <w:p>
+      <w:r>
+        <w:rPr>
+          <w:noProof/>
+        </w:rPr>
+        <w:drawing>
+          <wp:inline distT="0" distB="0" distL="0" distR="0" wp14:anchorId="37670614" wp14:editId="51520739">
+            <wp:extent cx="3944871" cy="2232660"/>
+            <wp:effectExtent l="0" t="0" r="0" b="0"/>
+            <wp:docPr id="19" name="Imagen 19" descr="Captura de pantalla de computadora&#10;&#10;Descripción generada automáticamente"/>
+            <wp:cNvGraphicFramePr>
+              <a:graphicFrameLocks xmlns:a="http://schemas.openxmlformats.org/drawingml/2006/main" noChangeAspect="1"/>
+            </wp:cNvGraphicFramePr>
+            <a:graphic xmlns:a="http://schemas.openxmlformats.org/drawingml/2006/main">
+              <a:graphicData uri="http://schemas.openxmlformats.org/drawingml/2006/picture">
+                <pic:pic xmlns:pic="http://schemas.openxmlformats.org/drawingml/2006/picture">
+                  <pic:nvPicPr>
+                    <pic:cNvPr id="19" name="Imagen 19" descr="Captura de pantalla de computadora&#10;&#10;Descripción generada automáticamente"/>
+                    <pic:cNvPicPr/>
+                  </pic:nvPicPr>
+                  <pic:blipFill>
+                    <a:blip r:embed="rId17"/>
+                    <a:stretch>
+                      <a:fillRect/>
+                    </a:stretch>
+                  </pic:blipFill>
+                  <pic:spPr>
+                    <a:xfrm>
+                      <a:off x="0" y="0"/>
+                      <a:ext cx="3952234" cy="2236827"/>
+                    </a:xfrm>
+                    <a:prstGeom prst="rect">
+                      <a:avLst/>
+                    </a:prstGeom>
+                  </pic:spPr>
+                </pic:pic>
+              </a:graphicData>
+            </a:graphic>
+          </wp:inline>
+        </w:drawing>
+      </w:r>
+    </w:p>
+    <w:p>
+      <w:r>
+        <w:rPr>
+          <w:noProof/>
+        </w:rPr>
+        <w:drawing>
+          <wp:inline distT="0" distB="0" distL="0" distR="0" wp14:anchorId="6D3DED8F" wp14:editId="38F9634E">
+            <wp:extent cx="3939540" cy="2202014"/>
+            <wp:effectExtent l="0" t="0" r="3810" b="8255"/>
+            <wp:docPr id="15" name="Imagen 15" descr="Texto&#10;&#10;Descripción generada automáticamente"/>
+            <wp:cNvGraphicFramePr>
+              <a:graphicFrameLocks xmlns:a="http://schemas.openxmlformats.org/drawingml/2006/main" noChangeAspect="1"/>
+            </wp:cNvGraphicFramePr>
+            <a:graphic xmlns:a="http://schemas.openxmlformats.org/drawingml/2006/main">
+              <a:graphicData uri="http://schemas.openxmlformats.org/drawingml/2006/picture">
+                <pic:pic xmlns:pic="http://schemas.openxmlformats.org/drawingml/2006/picture">
+                  <pic:nvPicPr>
+                    <pic:cNvPr id="15" name="Imagen 15" descr="Texto&#10;&#10;Descripción generada automáticamente"/>
+                    <pic:cNvPicPr/>
+                  </pic:nvPicPr>
+                  <pic:blipFill>
+                    <a:blip r:embed="rId18"/>
+                    <a:stretch>
+                      <a:fillRect/>
+                    </a:stretch>
+                  </pic:blipFill>
+                  <pic:spPr>
+                    <a:xfrm>
+                      <a:off x="0" y="0"/>
+                      <a:ext cx="3947669" cy="2206558"/>
+                    </a:xfrm>
+                    <a:prstGeom prst="rect">
+                      <a:avLst/>
+                    </a:prstGeom>
+                  </pic:spPr>
+                </pic:pic>
+              </a:graphicData>
+            </a:graphic>
+          </wp:inline>
+        </w:drawing>
+      </w:r>
+    </w:p>
+    <w:p/>
+    <w:p>
+      <w:r>
+        <w:rPr>
+          <w:noProof/>
+        </w:rPr>
+        <w:lastRenderedPageBreak/>
+        <w:drawing>
+          <wp:inline distT="0" distB="0" distL="0" distR="0" wp14:anchorId="05E8F5E7" wp14:editId="3B503E07">
+            <wp:extent cx="5612130" cy="2988310"/>
+            <wp:effectExtent l="0" t="0" r="7620" b="2540"/>
+            <wp:docPr id="18" name="Imagen 18" descr="Interfaz de usuario gráfica, Texto&#10;&#10;Descripción generada automáticamente"/>
+            <wp:cNvGraphicFramePr>
+              <a:graphicFrameLocks xmlns:a="http://schemas.openxmlformats.org/drawingml/2006/main" noChangeAspect="1"/>
+            </wp:cNvGraphicFramePr>
+            <a:graphic xmlns:a="http://schemas.openxmlformats.org/drawingml/2006/main">
+              <a:graphicData uri="http://schemas.openxmlformats.org/drawingml/2006/picture">
+                <pic:pic xmlns:pic="http://schemas.openxmlformats.org/drawingml/2006/picture">
+                  <pic:nvPicPr>
+                    <pic:cNvPr id="18" name="Imagen 18" descr="Interfaz de usuario gráfica, Texto&#10;&#10;Descripción generada automáticamente"/>
+                    <pic:cNvPicPr/>
+                  </pic:nvPicPr>
+                  <pic:blipFill>
+                    <a:blip r:embed="rId19"/>
+                    <a:stretch>
+                      <a:fillRect/>
+                    </a:stretch>
+                  </pic:blipFill>
+                  <pic:spPr>
+                    <a:xfrm>
+                      <a:off x="0" y="0"/>
+                      <a:ext cx="5612130" cy="2988310"/>
+                    </a:xfrm>
+                    <a:prstGeom prst="rect">
+                      <a:avLst/>
+                    </a:prstGeom>
+                  </pic:spPr>
+                </pic:pic>
+              </a:graphicData>
+            </a:graphic>
+          </wp:inline>
+        </w:drawing>
+      </w:r>
+    </w:p>
+    <w:p/>
+    <w:p>
+      <w:pPr>
+        <w:rPr>
+          <w:b/>
+          <w:bCs/>
+        </w:rPr>
+      </w:pPr>
+      <w:r>
+        <w:rPr>
+          <w:b/>
+          <w:bCs/>
+        </w:rPr>
+        <w:t>4) guardar datos de la vista</w:t>
+      </w:r>
+    </w:p>
+    <w:p>
+      <w:pPr>
+        <w:rPr>
+          <w:b/>
+          <w:bCs/>
+        </w:rPr>
+      </w:pPr>
+      <w:r>
+        <w:t>En la vista creamos un formulario</w:t>
+      </w:r>
+      <w:r>
+        <w:t xml:space="preserve"> con el </w:t>
+      </w:r>
+      <w:proofErr w:type="spellStart"/>
+      <w:r>
+        <w:t>action</w:t>
+      </w:r>
+      <w:proofErr w:type="spellEnd"/>
+      <w:r>
+        <w:t xml:space="preserve"> dirigido al método que tenemos en el </w:t>
+      </w:r>
+      <w:proofErr w:type="spellStart"/>
+      <w:r>
+        <w:t>PedidoController</w:t>
+      </w:r>
+      <w:proofErr w:type="spellEnd"/>
+      <w:r>
+        <w:t xml:space="preserve"> en este caso </w:t>
+      </w:r>
+      <w:proofErr w:type="spellStart"/>
+      <w:r>
+        <w:rPr>
+          <w:b/>
+          <w:bCs/>
+        </w:rPr>
+        <w:t>add</w:t>
+      </w:r>
+      <w:proofErr w:type="spellEnd"/>
+    </w:p>
+    <w:p>
+      <w:r>
+        <w:rPr>
+          <w:noProof/>
+        </w:rPr>
+        <w:drawing>
+          <wp:inline distT="0" distB="0" distL="0" distR="0" wp14:anchorId="4C5B1DC1" wp14:editId="149C2B4A">
+            <wp:extent cx="5612130" cy="3082290"/>
+            <wp:effectExtent l="0" t="0" r="7620" b="3810"/>
+            <wp:docPr id="21" name="Imagen 21" descr="Captura de pantalla de computadora&#10;&#10;Descripción generada automáticamente"/>
+            <wp:cNvGraphicFramePr>
+              <a:graphicFrameLocks xmlns:a="http://schemas.openxmlformats.org/drawingml/2006/main" noChangeAspect="1"/>
+            </wp:cNvGraphicFramePr>
+            <a:graphic xmlns:a="http://schemas.openxmlformats.org/drawingml/2006/main">
+              <a:graphicData uri="http://schemas.openxmlformats.org/drawingml/2006/picture">
+                <pic:pic xmlns:pic="http://schemas.openxmlformats.org/drawingml/2006/picture">
+                  <pic:nvPicPr>
+                    <pic:cNvPr id="21" name="Imagen 21" descr="Captura de pantalla de computadora&#10;&#10;Descripción generada automáticamente"/>
+                    <pic:cNvPicPr/>
+                  </pic:nvPicPr>
+                  <pic:blipFill>
+                    <a:blip r:embed="rId20"/>
+                    <a:stretch>
+                      <a:fillRect/>
+                    </a:stretch>
+                  </pic:blipFill>
+                  <pic:spPr>
+                    <a:xfrm>
+                      <a:off x="0" y="0"/>
+                      <a:ext cx="5612130" cy="3082290"/>
+                    </a:xfrm>
+                    <a:prstGeom prst="rect">
+                      <a:avLst/>
+                    </a:prstGeom>
+                  </pic:spPr>
+                </pic:pic>
+              </a:graphicData>
+            </a:graphic>
+          </wp:inline>
+        </w:drawing>
+      </w:r>
+    </w:p>
+    <w:p>
+      <w:r>
+        <w:t xml:space="preserve">En el método </w:t>
+      </w:r>
+      <w:proofErr w:type="spellStart"/>
+      <w:r>
+        <w:t>add</w:t>
+      </w:r>
+      <w:proofErr w:type="spellEnd"/>
+      <w:r>
+        <w:t xml:space="preserve"> podemos imprimir la variable </w:t>
+      </w:r>
+      <w:r>
+        <w:rPr>
+          <w:b/>
+          <w:bCs/>
+        </w:rPr>
+        <w:t>$_POST</w:t>
+      </w:r>
+      <w:r>
+        <w:t xml:space="preserve"> para poder visualizar los datos ya obtenidos </w:t>
+      </w:r>
+    </w:p>
+    <w:p>
+      <w:r>
+        <w:rPr>
+          <w:noProof/>
+        </w:rPr>
+        <w:lastRenderedPageBreak/>
+        <w:drawing>
+          <wp:inline distT="0" distB="0" distL="0" distR="0" wp14:anchorId="6CDCDDC0" wp14:editId="24AA5A10">
+            <wp:extent cx="4099560" cy="1979098"/>
+            <wp:effectExtent l="0" t="0" r="0" b="2540"/>
+            <wp:docPr id="23" name="Imagen 23" descr="Texto&#10;&#10;Descripción generada automáticamente"/>
+            <wp:cNvGraphicFramePr>
+              <a:graphicFrameLocks xmlns:a="http://schemas.openxmlformats.org/drawingml/2006/main" noChangeAspect="1"/>
+            </wp:cNvGraphicFramePr>
+            <a:graphic xmlns:a="http://schemas.openxmlformats.org/drawingml/2006/main">
+              <a:graphicData uri="http://schemas.openxmlformats.org/drawingml/2006/picture">
+                <pic:pic xmlns:pic="http://schemas.openxmlformats.org/drawingml/2006/picture">
+                  <pic:nvPicPr>
+                    <pic:cNvPr id="23" name="Imagen 23" descr="Texto&#10;&#10;Descripción generada automáticamente"/>
+                    <pic:cNvPicPr/>
+                  </pic:nvPicPr>
+                  <pic:blipFill>
+                    <a:blip r:embed="rId21"/>
+                    <a:stretch>
+                      <a:fillRect/>
+                    </a:stretch>
+                  </pic:blipFill>
+                  <pic:spPr>
+                    <a:xfrm>
+                      <a:off x="0" y="0"/>
+                      <a:ext cx="4107959" cy="1983153"/>
+                    </a:xfrm>
+                    <a:prstGeom prst="rect">
+                      <a:avLst/>
+                    </a:prstGeom>
+                  </pic:spPr>
+                </pic:pic>
+              </a:graphicData>
+            </a:graphic>
+          </wp:inline>
+        </w:drawing>
+      </w:r>
+    </w:p>
+    <w:p>
+      <w:r>
+        <w:rPr>
+          <w:noProof/>
+        </w:rPr>
+        <w:drawing>
+          <wp:inline distT="0" distB="0" distL="0" distR="0" wp14:anchorId="16A2E75B" wp14:editId="01CCD08B">
+            <wp:extent cx="4732020" cy="1716549"/>
+            <wp:effectExtent l="0" t="0" r="0" b="0"/>
+            <wp:docPr id="22" name="Imagen 22" descr="Imagen que contiene Interfaz de usuario gráfica&#10;&#10;Descripción generada automáticamente"/>
+            <wp:cNvGraphicFramePr>
+              <a:graphicFrameLocks xmlns:a="http://schemas.openxmlformats.org/drawingml/2006/main" noChangeAspect="1"/>
+            </wp:cNvGraphicFramePr>
+            <a:graphic xmlns:a="http://schemas.openxmlformats.org/drawingml/2006/main">
+              <a:graphicData uri="http://schemas.openxmlformats.org/drawingml/2006/picture">
+                <pic:pic xmlns:pic="http://schemas.openxmlformats.org/drawingml/2006/picture">
+                  <pic:nvPicPr>
+                    <pic:cNvPr id="22" name="Imagen 22" descr="Imagen que contiene Interfaz de usuario gráfica&#10;&#10;Descripción generada automáticamente"/>
+                    <pic:cNvPicPr/>
+                  </pic:nvPicPr>
+                  <pic:blipFill>
+                    <a:blip r:embed="rId22"/>
+                    <a:stretch>
+                      <a:fillRect/>
+                    </a:stretch>
+                  </pic:blipFill>
+                  <pic:spPr>
+                    <a:xfrm>
+                      <a:off x="0" y="0"/>
+                      <a:ext cx="4737934" cy="1718694"/>
+                    </a:xfrm>
+                    <a:prstGeom prst="rect">
+                      <a:avLst/>
+                    </a:prstGeom>
+                  </pic:spPr>
+                </pic:pic>
+              </a:graphicData>
+            </a:graphic>
+          </wp:inline>
+        </w:drawing>
+      </w:r>
+    </w:p>
+    <w:p>
+      <w:r>
+        <w:t xml:space="preserve">Creamos un modelo </w:t>
+      </w:r>
+      <w:r>
+        <w:t xml:space="preserve">con sus atributos, </w:t>
+      </w:r>
+      <w:proofErr w:type="spellStart"/>
+      <w:r>
+        <w:t>gets</w:t>
+      </w:r>
+      <w:proofErr w:type="spellEnd"/>
+      <w:r>
+        <w:t xml:space="preserve"> and sets </w:t>
+      </w:r>
+    </w:p>
+    <w:p>
+      <w:r>
+        <w:rPr>
+          <w:noProof/>
+        </w:rPr>
+        <w:drawing>
+          <wp:inline distT="0" distB="0" distL="0" distR="0" wp14:anchorId="0A89AFF1" wp14:editId="0C9156E3">
+            <wp:extent cx="3429000" cy="1703636"/>
+            <wp:effectExtent l="0" t="0" r="0" b="0"/>
+            <wp:docPr id="24" name="Imagen 24" descr="Texto&#10;&#10;Descripción generada automáticamente"/>
+            <wp:cNvGraphicFramePr>
+              <a:graphicFrameLocks xmlns:a="http://schemas.openxmlformats.org/drawingml/2006/main" noChangeAspect="1"/>
+            </wp:cNvGraphicFramePr>
+            <a:graphic xmlns:a="http://schemas.openxmlformats.org/drawingml/2006/main">
+              <a:graphicData uri="http://schemas.openxmlformats.org/drawingml/2006/picture">
+                <pic:pic xmlns:pic="http://schemas.openxmlformats.org/drawingml/2006/picture">
+                  <pic:nvPicPr>
+                    <pic:cNvPr id="24" name="Imagen 24" descr="Texto&#10;&#10;Descripción generada automáticamente"/>
+                    <pic:cNvPicPr/>
+                  </pic:nvPicPr>
+                  <pic:blipFill>
+                    <a:blip r:embed="rId23"/>
+                    <a:stretch>
+                      <a:fillRect/>
+                    </a:stretch>
+                  </pic:blipFill>
+                  <pic:spPr>
+                    <a:xfrm>
+                      <a:off x="0" y="0"/>
+                      <a:ext cx="3442091" cy="1710140"/>
+                    </a:xfrm>
+                    <a:prstGeom prst="rect">
+                      <a:avLst/>
+                    </a:prstGeom>
+                  </pic:spPr>
+                </pic:pic>
+              </a:graphicData>
+            </a:graphic>
+          </wp:inline>
+        </w:drawing>
+      </w:r>
+      <w:r>
+        <w:t xml:space="preserve"> </w:t>
+      </w:r>
+    </w:p>
+    <w:p>
+      <w:r>
+        <w:t xml:space="preserve">Y el modelo </w:t>
+      </w:r>
+      <w:proofErr w:type="spellStart"/>
+      <w:proofErr w:type="gramStart"/>
+      <w:r>
+        <w:t>save</w:t>
+      </w:r>
+      <w:proofErr w:type="spellEnd"/>
+      <w:r>
+        <w:t>(</w:t>
+      </w:r>
+      <w:proofErr w:type="gramEnd"/>
+      <w:r>
+        <w:t>) para insertar los datos</w:t>
+      </w:r>
+    </w:p>
+    <w:p>
+      <w:r>
+        <w:rPr>
+          <w:noProof/>
+        </w:rPr>
+        <w:drawing>
+          <wp:inline distT="0" distB="0" distL="0" distR="0" wp14:anchorId="5288220F" wp14:editId="2AA510E5">
+            <wp:extent cx="5612130" cy="1600200"/>
+            <wp:effectExtent l="0" t="0" r="7620" b="0"/>
+            <wp:docPr id="25" name="Imagen 25" descr="Captura de pantalla de computadora&#10;&#10;Descripción generada automáticamente"/>
+            <wp:cNvGraphicFramePr>
+              <a:graphicFrameLocks xmlns:a="http://schemas.openxmlformats.org/drawingml/2006/main" noChangeAspect="1"/>
+            </wp:cNvGraphicFramePr>
+            <a:graphic xmlns:a="http://schemas.openxmlformats.org/drawingml/2006/main">
+              <a:graphicData uri="http://schemas.openxmlformats.org/drawingml/2006/picture">
+                <pic:pic xmlns:pic="http://schemas.openxmlformats.org/drawingml/2006/picture">
+                  <pic:nvPicPr>
+                    <pic:cNvPr id="25" name="Imagen 25" descr="Captura de pantalla de computadora&#10;&#10;Descripción generada automáticamente"/>
+                    <pic:cNvPicPr/>
+                  </pic:nvPicPr>
+                  <pic:blipFill>
+                    <a:blip r:embed="rId24"/>
+                    <a:stretch>
+                      <a:fillRect/>
+                    </a:stretch>
+                  </pic:blipFill>
+                  <pic:spPr>
+                    <a:xfrm>
+                      <a:off x="0" y="0"/>
+                      <a:ext cx="5612130" cy="1600200"/>
+                    </a:xfrm>
+                    <a:prstGeom prst="rect">
+                      <a:avLst/>
+                    </a:prstGeom>
+                  </pic:spPr>
+                </pic:pic>
+              </a:graphicData>
+            </a:graphic>
+          </wp:inline>
+        </w:drawing>
+      </w:r>
+      <w:r>
+        <w:t xml:space="preserve"> </w:t>
+      </w:r>
+    </w:p>
+    <w:p/>
+    <w:p>
+      <w:r>
+        <w:lastRenderedPageBreak/>
+        <w:t xml:space="preserve">Cargamos el </w:t>
+      </w:r>
+      <w:r>
+        <w:rPr>
+          <w:b/>
+          <w:bCs/>
+          <w:color w:val="FF0000"/>
+        </w:rPr>
+        <w:t>modelo</w:t>
+      </w:r>
+      <w:r>
+        <w:t xml:space="preserve"> en el controlador</w:t>
+      </w:r>
+      <w:r>
+        <w:t xml:space="preserve"> y</w:t>
+      </w:r>
+      <w:r>
+        <w:t xml:space="preserve"> </w:t>
+      </w:r>
+      <w:proofErr w:type="spellStart"/>
+      <w:r>
+        <w:rPr>
+          <w:b/>
+          <w:bCs/>
+          <w:color w:val="2F5496" w:themeColor="accent1" w:themeShade="BF"/>
+        </w:rPr>
+        <w:t>seteamos</w:t>
+      </w:r>
+      <w:proofErr w:type="spellEnd"/>
+      <w:r>
+        <w:t xml:space="preserve"> </w:t>
+      </w:r>
+      <w:r>
+        <w:t>los valores recibidos en los inputs de la vista en variables para posteriormente ingresarlos a la BD</w:t>
+      </w:r>
+    </w:p>
+    <w:p>
+      <w:pPr>
+        <w:jc w:val="center"/>
+      </w:pPr>
+      <w:r>
+        <w:rPr>
+          <w:noProof/>
+        </w:rPr>
+        <w:drawing>
+          <wp:inline distT="0" distB="0" distL="0" distR="0" wp14:anchorId="31148C72" wp14:editId="501D3F98">
+            <wp:extent cx="5242202" cy="3581400"/>
+            <wp:effectExtent l="0" t="0" r="0" b="0"/>
+            <wp:docPr id="31" name="Imagen 31" descr="Texto&#10;&#10;Descripción generada automáticamente"/>
+            <wp:cNvGraphicFramePr>
+              <a:graphicFrameLocks xmlns:a="http://schemas.openxmlformats.org/drawingml/2006/main" noChangeAspect="1"/>
+            </wp:cNvGraphicFramePr>
+            <a:graphic xmlns:a="http://schemas.openxmlformats.org/drawingml/2006/main">
+              <a:graphicData uri="http://schemas.openxmlformats.org/drawingml/2006/picture">
+                <pic:pic xmlns:pic="http://schemas.openxmlformats.org/drawingml/2006/picture">
+                  <pic:nvPicPr>
+                    <pic:cNvPr id="31" name="Imagen 31" descr="Texto&#10;&#10;Descripción generada automáticamente"/>
+                    <pic:cNvPicPr/>
+                  </pic:nvPicPr>
+                  <pic:blipFill>
+                    <a:blip r:embed="rId25"/>
+                    <a:stretch>
+                      <a:fillRect/>
+                    </a:stretch>
+                  </pic:blipFill>
+                  <pic:spPr>
+                    <a:xfrm>
+                      <a:off x="0" y="0"/>
+                      <a:ext cx="5243273" cy="3582132"/>
+                    </a:xfrm>
+                    <a:prstGeom prst="rect">
+                      <a:avLst/>
+                    </a:prstGeom>
+                  </pic:spPr>
+                </pic:pic>
+              </a:graphicData>
+            </a:graphic>
+          </wp:inline>
+        </w:drawing>
+      </w:r>
+    </w:p>
+    <w:p/>
+    <w:p>
+      <w:r>
+        <w:t>Esto podemos mejorarlo si antes verificamos si la existe información en los inputs</w:t>
+      </w:r>
+    </w:p>
+    <w:p>
+      <w:pPr>
+        <w:jc w:val="center"/>
+      </w:pPr>
+      <w:r>
+        <w:rPr>
+          <w:noProof/>
+        </w:rPr>
+        <w:drawing>
+          <wp:inline distT="0" distB="0" distL="0" distR="0" wp14:anchorId="22AEC581" wp14:editId="2D6BA244">
+            <wp:extent cx="5612130" cy="3027680"/>
+            <wp:effectExtent l="0" t="0" r="7620" b="1270"/>
+            <wp:docPr id="28" name="Imagen 28" descr="Texto&#10;&#10;Descripción generada automáticamente"/>
+            <wp:cNvGraphicFramePr>
+              <a:graphicFrameLocks xmlns:a="http://schemas.openxmlformats.org/drawingml/2006/main" noChangeAspect="1"/>
+            </wp:cNvGraphicFramePr>
+            <a:graphic xmlns:a="http://schemas.openxmlformats.org/drawingml/2006/main">
+              <a:graphicData uri="http://schemas.openxmlformats.org/drawingml/2006/picture">
+                <pic:pic xmlns:pic="http://schemas.openxmlformats.org/drawingml/2006/picture">
+                  <pic:nvPicPr>
+                    <pic:cNvPr id="28" name="Imagen 28" descr="Texto&#10;&#10;Descripción generada automáticamente"/>
+                    <pic:cNvPicPr/>
+                  </pic:nvPicPr>
+                  <pic:blipFill>
+                    <a:blip r:embed="rId26"/>
+                    <a:stretch>
+                      <a:fillRect/>
+                    </a:stretch>
+                  </pic:blipFill>
+                  <pic:spPr>
+                    <a:xfrm>
+                      <a:off x="0" y="0"/>
+                      <a:ext cx="5612130" cy="3027680"/>
+                    </a:xfrm>
+                    <a:prstGeom prst="rect">
+                      <a:avLst/>
+                    </a:prstGeom>
+                  </pic:spPr>
+                </pic:pic>
+              </a:graphicData>
+            </a:graphic>
+          </wp:inline>
+        </w:drawing>
+      </w:r>
+    </w:p>
+    <w:p>
+      <w:r>
+        <w:t>Ingresamos los valores en el formulario y verificamos la inserción en la BD</w:t>
       </w:r>
     </w:p>
     <w:sectPr>

</xml_diff>